<commit_message>
re fix title,header doc praktikum2 thanks - Reza
</commit_message>
<xml_diff>
--- a/praktikum2/doc/praktikum2_1911102441003.docx
+++ b/praktikum2/doc/praktikum2_1911102441003.docx
@@ -222,7 +222,17 @@
           <w:sz w:val="48"/>
           <w:szCs w:val="48"/>
         </w:rPr>
-        <w:t>DASAR PEMROGRAMAN</w:t>
+        <w:t xml:space="preserve">DASAR </w:t>
+      </w:r>
+      <w:r>
+        <w:rPr>
+          <w:rFonts w:cs="Times New Roman" w:ascii="Times New Roman" w:hAnsi="Times New Roman"/>
+          <w:b/>
+          <w:bCs/>
+          <w:sz w:val="48"/>
+          <w:szCs w:val="48"/>
+        </w:rPr>
+        <w:t>BAHASA PYTHON</w:t>
       </w:r>
     </w:p>
     <w:p>
@@ -534,12 +544,12 @@
               <wp:anchor behindDoc="1" distT="0" distB="0" distL="0" distR="0" simplePos="0" locked="0" layoutInCell="1" allowOverlap="1" relativeHeight="3" wp14:anchorId="69AFFEFB">
                 <wp:simplePos x="0" y="0"/>
                 <wp:positionH relativeFrom="margin">
-                  <wp:posOffset>-5080</wp:posOffset>
+                  <wp:posOffset>-3810</wp:posOffset>
                 </wp:positionH>
                 <wp:positionV relativeFrom="paragraph">
-                  <wp:posOffset>90170</wp:posOffset>
+                  <wp:posOffset>98425</wp:posOffset>
                 </wp:positionV>
-                <wp:extent cx="3531870" cy="17145"/>
+                <wp:extent cx="3532505" cy="17780"/>
                 <wp:effectExtent l="19050" t="38100" r="51435" b="41275"/>
                 <wp:wrapNone/>
                 <wp:docPr id="2" name="Straight Connector 3"/>
@@ -550,7 +560,7 @@
                       <wps:spPr>
                         <a:xfrm>
                           <a:off x="0" y="0"/>
-                          <a:ext cx="3531240" cy="15840"/>
+                          <a:ext cx="3531960" cy="15840"/>
                         </a:xfrm>
                         <a:prstGeom prst="line">
                           <a:avLst/>
@@ -578,7 +588,7 @@
           </mc:Choice>
           <mc:Fallback>
             <w:pict>
-              <v:line id="shape_0" from="-0.45pt,6.5pt" to="277.55pt,7.7pt" ID="Straight Connector 3" stroked="t" style="position:absolute;mso-position-horizontal-relative:margin" wp14:anchorId="69AFFEFB">
+              <v:line id="shape_0" from="-0.35pt,7.15pt" to="277.7pt,8.35pt" ID="Straight Connector 3" stroked="t" style="position:absolute;mso-position-horizontal-relative:margin" wp14:anchorId="69AFFEFB">
                 <v:stroke color="#4472c4" weight="76320" joinstyle="miter" endcap="flat"/>
                 <v:fill o:detectmouseclick="t" on="false"/>
               </v:line>
@@ -9970,6 +9980,472 @@
       <w:sz w:val="28"/>
     </w:rPr>
   </w:style>
+  <w:style w:type="character" w:styleId="ListLabel85">
+    <w:name w:val="ListLabel 85"/>
+    <w:qFormat/>
+    <w:rPr>
+      <w:rFonts w:cs="Symbol"/>
+    </w:rPr>
+  </w:style>
+  <w:style w:type="character" w:styleId="ListLabel86">
+    <w:name w:val="ListLabel 86"/>
+    <w:qFormat/>
+    <w:rPr>
+      <w:rFonts w:cs="Symbol"/>
+    </w:rPr>
+  </w:style>
+  <w:style w:type="character" w:styleId="ListLabel87">
+    <w:name w:val="ListLabel 87"/>
+    <w:qFormat/>
+    <w:rPr>
+      <w:rFonts w:cs="Wingdings"/>
+    </w:rPr>
+  </w:style>
+  <w:style w:type="character" w:styleId="ListLabel88">
+    <w:name w:val="ListLabel 88"/>
+    <w:qFormat/>
+    <w:rPr>
+      <w:rFonts w:cs="Symbol"/>
+    </w:rPr>
+  </w:style>
+  <w:style w:type="character" w:styleId="ListLabel89">
+    <w:name w:val="ListLabel 89"/>
+    <w:qFormat/>
+    <w:rPr>
+      <w:rFonts w:cs="Courier New"/>
+    </w:rPr>
+  </w:style>
+  <w:style w:type="character" w:styleId="ListLabel90">
+    <w:name w:val="ListLabel 90"/>
+    <w:qFormat/>
+    <w:rPr>
+      <w:rFonts w:cs="Wingdings"/>
+    </w:rPr>
+  </w:style>
+  <w:style w:type="character" w:styleId="ListLabel91">
+    <w:name w:val="ListLabel 91"/>
+    <w:qFormat/>
+    <w:rPr>
+      <w:rFonts w:cs="Symbol"/>
+    </w:rPr>
+  </w:style>
+  <w:style w:type="character" w:styleId="ListLabel92">
+    <w:name w:val="ListLabel 92"/>
+    <w:qFormat/>
+    <w:rPr>
+      <w:rFonts w:cs="Courier New"/>
+    </w:rPr>
+  </w:style>
+  <w:style w:type="character" w:styleId="ListLabel93">
+    <w:name w:val="ListLabel 93"/>
+    <w:qFormat/>
+    <w:rPr>
+      <w:rFonts w:cs="Wingdings"/>
+    </w:rPr>
+  </w:style>
+  <w:style w:type="character" w:styleId="ListLabel94">
+    <w:name w:val="ListLabel 94"/>
+    <w:qFormat/>
+    <w:rPr>
+      <w:rFonts w:cs="Symbol"/>
+    </w:rPr>
+  </w:style>
+  <w:style w:type="character" w:styleId="ListLabel95">
+    <w:name w:val="ListLabel 95"/>
+    <w:qFormat/>
+    <w:rPr>
+      <w:rFonts w:cs="Symbol"/>
+      <w:b w:val="false"/>
+      <w:sz w:val="24"/>
+    </w:rPr>
+  </w:style>
+  <w:style w:type="character" w:styleId="ListLabel96">
+    <w:name w:val="ListLabel 96"/>
+    <w:qFormat/>
+    <w:rPr>
+      <w:rFonts w:cs="Wingdings"/>
+    </w:rPr>
+  </w:style>
+  <w:style w:type="character" w:styleId="ListLabel97">
+    <w:name w:val="ListLabel 97"/>
+    <w:qFormat/>
+    <w:rPr>
+      <w:rFonts w:cs="Symbol"/>
+    </w:rPr>
+  </w:style>
+  <w:style w:type="character" w:styleId="ListLabel98">
+    <w:name w:val="ListLabel 98"/>
+    <w:qFormat/>
+    <w:rPr>
+      <w:rFonts w:cs="Courier New"/>
+    </w:rPr>
+  </w:style>
+  <w:style w:type="character" w:styleId="ListLabel99">
+    <w:name w:val="ListLabel 99"/>
+    <w:qFormat/>
+    <w:rPr>
+      <w:rFonts w:cs="Wingdings"/>
+    </w:rPr>
+  </w:style>
+  <w:style w:type="character" w:styleId="ListLabel100">
+    <w:name w:val="ListLabel 100"/>
+    <w:qFormat/>
+    <w:rPr>
+      <w:rFonts w:cs="Symbol"/>
+    </w:rPr>
+  </w:style>
+  <w:style w:type="character" w:styleId="ListLabel101">
+    <w:name w:val="ListLabel 101"/>
+    <w:qFormat/>
+    <w:rPr>
+      <w:rFonts w:cs="Courier New"/>
+    </w:rPr>
+  </w:style>
+  <w:style w:type="character" w:styleId="ListLabel102">
+    <w:name w:val="ListLabel 102"/>
+    <w:qFormat/>
+    <w:rPr>
+      <w:rFonts w:cs="Wingdings"/>
+    </w:rPr>
+  </w:style>
+  <w:style w:type="character" w:styleId="ListLabel103">
+    <w:name w:val="ListLabel 103"/>
+    <w:qFormat/>
+    <w:rPr>
+      <w:rFonts w:cs="Symbol"/>
+    </w:rPr>
+  </w:style>
+  <w:style w:type="character" w:styleId="ListLabel104">
+    <w:name w:val="ListLabel 104"/>
+    <w:qFormat/>
+    <w:rPr>
+      <w:rFonts w:cs="Symbol"/>
+    </w:rPr>
+  </w:style>
+  <w:style w:type="character" w:styleId="ListLabel105">
+    <w:name w:val="ListLabel 105"/>
+    <w:qFormat/>
+    <w:rPr>
+      <w:rFonts w:cs="Wingdings"/>
+    </w:rPr>
+  </w:style>
+  <w:style w:type="character" w:styleId="ListLabel106">
+    <w:name w:val="ListLabel 106"/>
+    <w:qFormat/>
+    <w:rPr>
+      <w:rFonts w:cs="Symbol"/>
+    </w:rPr>
+  </w:style>
+  <w:style w:type="character" w:styleId="ListLabel107">
+    <w:name w:val="ListLabel 107"/>
+    <w:qFormat/>
+    <w:rPr>
+      <w:rFonts w:cs="Courier New"/>
+    </w:rPr>
+  </w:style>
+  <w:style w:type="character" w:styleId="ListLabel108">
+    <w:name w:val="ListLabel 108"/>
+    <w:qFormat/>
+    <w:rPr>
+      <w:rFonts w:cs="Wingdings"/>
+    </w:rPr>
+  </w:style>
+  <w:style w:type="character" w:styleId="ListLabel109">
+    <w:name w:val="ListLabel 109"/>
+    <w:qFormat/>
+    <w:rPr>
+      <w:rFonts w:cs="Symbol"/>
+    </w:rPr>
+  </w:style>
+  <w:style w:type="character" w:styleId="ListLabel110">
+    <w:name w:val="ListLabel 110"/>
+    <w:qFormat/>
+    <w:rPr>
+      <w:rFonts w:cs="Courier New"/>
+    </w:rPr>
+  </w:style>
+  <w:style w:type="character" w:styleId="ListLabel111">
+    <w:name w:val="ListLabel 111"/>
+    <w:qFormat/>
+    <w:rPr>
+      <w:rFonts w:cs="Wingdings"/>
+    </w:rPr>
+  </w:style>
+  <w:style w:type="character" w:styleId="ListLabel112">
+    <w:name w:val="ListLabel 112"/>
+    <w:qFormat/>
+    <w:rPr>
+      <w:rFonts w:cs="Symbol"/>
+    </w:rPr>
+  </w:style>
+  <w:style w:type="character" w:styleId="ListLabel113">
+    <w:name w:val="ListLabel 113"/>
+    <w:qFormat/>
+    <w:rPr>
+      <w:rFonts w:cs="Symbol"/>
+      <w:b w:val="false"/>
+    </w:rPr>
+  </w:style>
+  <w:style w:type="character" w:styleId="ListLabel114">
+    <w:name w:val="ListLabel 114"/>
+    <w:qFormat/>
+    <w:rPr>
+      <w:rFonts w:cs="Wingdings"/>
+    </w:rPr>
+  </w:style>
+  <w:style w:type="character" w:styleId="ListLabel115">
+    <w:name w:val="ListLabel 115"/>
+    <w:qFormat/>
+    <w:rPr>
+      <w:rFonts w:cs="Symbol"/>
+    </w:rPr>
+  </w:style>
+  <w:style w:type="character" w:styleId="ListLabel116">
+    <w:name w:val="ListLabel 116"/>
+    <w:qFormat/>
+    <w:rPr>
+      <w:rFonts w:cs="Courier New"/>
+    </w:rPr>
+  </w:style>
+  <w:style w:type="character" w:styleId="ListLabel117">
+    <w:name w:val="ListLabel 117"/>
+    <w:qFormat/>
+    <w:rPr>
+      <w:rFonts w:cs="Wingdings"/>
+    </w:rPr>
+  </w:style>
+  <w:style w:type="character" w:styleId="ListLabel118">
+    <w:name w:val="ListLabel 118"/>
+    <w:qFormat/>
+    <w:rPr>
+      <w:rFonts w:cs="Symbol"/>
+    </w:rPr>
+  </w:style>
+  <w:style w:type="character" w:styleId="ListLabel119">
+    <w:name w:val="ListLabel 119"/>
+    <w:qFormat/>
+    <w:rPr>
+      <w:rFonts w:cs="Courier New"/>
+    </w:rPr>
+  </w:style>
+  <w:style w:type="character" w:styleId="ListLabel120">
+    <w:name w:val="ListLabel 120"/>
+    <w:qFormat/>
+    <w:rPr>
+      <w:rFonts w:cs="Wingdings"/>
+    </w:rPr>
+  </w:style>
+  <w:style w:type="character" w:styleId="ListLabel121">
+    <w:name w:val="ListLabel 121"/>
+    <w:qFormat/>
+    <w:rPr>
+      <w:rFonts w:cs="Symbol"/>
+      <w:b w:val="false"/>
+    </w:rPr>
+  </w:style>
+  <w:style w:type="character" w:styleId="ListLabel122">
+    <w:name w:val="ListLabel 122"/>
+    <w:qFormat/>
+    <w:rPr>
+      <w:rFonts w:cs="Symbol"/>
+    </w:rPr>
+  </w:style>
+  <w:style w:type="character" w:styleId="ListLabel123">
+    <w:name w:val="ListLabel 123"/>
+    <w:qFormat/>
+    <w:rPr>
+      <w:rFonts w:cs="Symbol"/>
+      <w:b/>
+    </w:rPr>
+  </w:style>
+  <w:style w:type="character" w:styleId="ListLabel124">
+    <w:name w:val="ListLabel 124"/>
+    <w:qFormat/>
+    <w:rPr>
+      <w:rFonts w:cs="Wingdings"/>
+    </w:rPr>
+  </w:style>
+  <w:style w:type="character" w:styleId="ListLabel125">
+    <w:name w:val="ListLabel 125"/>
+    <w:qFormat/>
+    <w:rPr>
+      <w:rFonts w:cs="Symbol"/>
+    </w:rPr>
+  </w:style>
+  <w:style w:type="character" w:styleId="ListLabel126">
+    <w:name w:val="ListLabel 126"/>
+    <w:qFormat/>
+    <w:rPr>
+      <w:rFonts w:cs="Courier New"/>
+    </w:rPr>
+  </w:style>
+  <w:style w:type="character" w:styleId="ListLabel127">
+    <w:name w:val="ListLabel 127"/>
+    <w:qFormat/>
+    <w:rPr>
+      <w:rFonts w:cs="Wingdings"/>
+    </w:rPr>
+  </w:style>
+  <w:style w:type="character" w:styleId="ListLabel128">
+    <w:name w:val="ListLabel 128"/>
+    <w:qFormat/>
+    <w:rPr>
+      <w:rFonts w:cs="Symbol"/>
+    </w:rPr>
+  </w:style>
+  <w:style w:type="character" w:styleId="ListLabel129">
+    <w:name w:val="ListLabel 129"/>
+    <w:qFormat/>
+    <w:rPr>
+      <w:rFonts w:cs="Courier New"/>
+    </w:rPr>
+  </w:style>
+  <w:style w:type="character" w:styleId="ListLabel130">
+    <w:name w:val="ListLabel 130"/>
+    <w:qFormat/>
+    <w:rPr>
+      <w:rFonts w:cs="Wingdings"/>
+    </w:rPr>
+  </w:style>
+  <w:style w:type="character" w:styleId="ListLabel131">
+    <w:name w:val="ListLabel 131"/>
+    <w:qFormat/>
+    <w:rPr>
+      <w:rFonts w:ascii="Times New Roman" w:hAnsi="Times New Roman" w:cs="Wingdings"/>
+      <w:b/>
+      <w:sz w:val="24"/>
+    </w:rPr>
+  </w:style>
+  <w:style w:type="character" w:styleId="ListLabel132">
+    <w:name w:val="ListLabel 132"/>
+    <w:qFormat/>
+    <w:rPr>
+      <w:rFonts w:cs="Courier New"/>
+    </w:rPr>
+  </w:style>
+  <w:style w:type="character" w:styleId="ListLabel133">
+    <w:name w:val="ListLabel 133"/>
+    <w:qFormat/>
+    <w:rPr>
+      <w:rFonts w:cs="Wingdings"/>
+    </w:rPr>
+  </w:style>
+  <w:style w:type="character" w:styleId="ListLabel134">
+    <w:name w:val="ListLabel 134"/>
+    <w:qFormat/>
+    <w:rPr>
+      <w:rFonts w:cs="Symbol"/>
+    </w:rPr>
+  </w:style>
+  <w:style w:type="character" w:styleId="ListLabel135">
+    <w:name w:val="ListLabel 135"/>
+    <w:qFormat/>
+    <w:rPr>
+      <w:rFonts w:cs="Courier New"/>
+    </w:rPr>
+  </w:style>
+  <w:style w:type="character" w:styleId="ListLabel136">
+    <w:name w:val="ListLabel 136"/>
+    <w:qFormat/>
+    <w:rPr>
+      <w:rFonts w:cs="Wingdings"/>
+    </w:rPr>
+  </w:style>
+  <w:style w:type="character" w:styleId="ListLabel137">
+    <w:name w:val="ListLabel 137"/>
+    <w:qFormat/>
+    <w:rPr>
+      <w:rFonts w:cs="Symbol"/>
+    </w:rPr>
+  </w:style>
+  <w:style w:type="character" w:styleId="ListLabel138">
+    <w:name w:val="ListLabel 138"/>
+    <w:qFormat/>
+    <w:rPr>
+      <w:rFonts w:cs="Courier New"/>
+    </w:rPr>
+  </w:style>
+  <w:style w:type="character" w:styleId="ListLabel139">
+    <w:name w:val="ListLabel 139"/>
+    <w:qFormat/>
+    <w:rPr>
+      <w:rFonts w:cs="Wingdings"/>
+    </w:rPr>
+  </w:style>
+  <w:style w:type="character" w:styleId="ListLabel140">
+    <w:name w:val="ListLabel 140"/>
+    <w:qFormat/>
+    <w:rPr>
+      <w:rFonts w:ascii="Times New Roman" w:hAnsi="Times New Roman" w:cs="Wingdings"/>
+      <w:sz w:val="24"/>
+    </w:rPr>
+  </w:style>
+  <w:style w:type="character" w:styleId="ListLabel141">
+    <w:name w:val="ListLabel 141"/>
+    <w:qFormat/>
+    <w:rPr>
+      <w:rFonts w:cs="Courier New"/>
+    </w:rPr>
+  </w:style>
+  <w:style w:type="character" w:styleId="ListLabel142">
+    <w:name w:val="ListLabel 142"/>
+    <w:qFormat/>
+    <w:rPr>
+      <w:rFonts w:cs="Wingdings"/>
+    </w:rPr>
+  </w:style>
+  <w:style w:type="character" w:styleId="ListLabel143">
+    <w:name w:val="ListLabel 143"/>
+    <w:qFormat/>
+    <w:rPr>
+      <w:rFonts w:cs="Symbol"/>
+    </w:rPr>
+  </w:style>
+  <w:style w:type="character" w:styleId="ListLabel144">
+    <w:name w:val="ListLabel 144"/>
+    <w:qFormat/>
+    <w:rPr>
+      <w:rFonts w:cs="Courier New"/>
+    </w:rPr>
+  </w:style>
+  <w:style w:type="character" w:styleId="ListLabel145">
+    <w:name w:val="ListLabel 145"/>
+    <w:qFormat/>
+    <w:rPr>
+      <w:rFonts w:cs="Wingdings"/>
+    </w:rPr>
+  </w:style>
+  <w:style w:type="character" w:styleId="ListLabel146">
+    <w:name w:val="ListLabel 146"/>
+    <w:qFormat/>
+    <w:rPr>
+      <w:rFonts w:cs="Symbol"/>
+    </w:rPr>
+  </w:style>
+  <w:style w:type="character" w:styleId="ListLabel147">
+    <w:name w:val="ListLabel 147"/>
+    <w:qFormat/>
+    <w:rPr>
+      <w:rFonts w:cs="Courier New"/>
+    </w:rPr>
+  </w:style>
+  <w:style w:type="character" w:styleId="ListLabel148">
+    <w:name w:val="ListLabel 148"/>
+    <w:qFormat/>
+    <w:rPr>
+      <w:rFonts w:cs="Wingdings"/>
+    </w:rPr>
+  </w:style>
+  <w:style w:type="character" w:styleId="ListLabel149">
+    <w:name w:val="ListLabel 149"/>
+    <w:qFormat/>
+    <w:rPr>
+      <w:rFonts w:ascii="Times New Roman" w:hAnsi="Times New Roman"/>
+      <w:b/>
+      <w:color w:val="auto"/>
+      <w:sz w:val="28"/>
+    </w:rPr>
+  </w:style>
   <w:style w:type="paragraph" w:styleId="Heading">
     <w:name w:val="Heading"/>
     <w:basedOn w:val="Normal"/>

</xml_diff>